<commit_message>
Created a basic website for admin purposes.
</commit_message>
<xml_diff>
--- a/vazlat.docx
+++ b/vazlat.docx
@@ -88,99 +88,155 @@
       <w:pPr>
         <w:jc w:val="center"/>
         <w:rPr>
+          <w:b/>
+          <w:bCs/>
           <w:sz w:val="24"/>
           <w:szCs w:val="24"/>
           <w:lang w:val="en-US"/>
         </w:rPr>
       </w:pPr>
-      <w:r>
-        <w:rPr>
+      <w:proofErr w:type="spellStart"/>
+      <w:r>
+        <w:rPr>
+          <w:b/>
+          <w:bCs/>
           <w:sz w:val="24"/>
           <w:szCs w:val="24"/>
           <w:lang w:val="en-US"/>
         </w:rPr>
-        <w:t xml:space="preserve">Mobil </w:t>
-      </w:r>
-      <w:proofErr w:type="spellStart"/>
-      <w:r>
-        <w:rPr>
+        <w:t>Akváriumi</w:t>
+      </w:r>
+      <w:proofErr w:type="spellEnd"/>
+      <w:r>
+        <w:rPr>
+          <w:b/>
+          <w:bCs/>
           <w:sz w:val="24"/>
           <w:szCs w:val="24"/>
           <w:lang w:val="en-US"/>
         </w:rPr>
-        <w:t>alapú</w:t>
-      </w:r>
-      <w:proofErr w:type="spellEnd"/>
-      <w:r>
-        <w:rPr>
+        <w:t xml:space="preserve"> </w:t>
+      </w:r>
+      <w:proofErr w:type="spellStart"/>
+      <w:r>
+        <w:rPr>
+          <w:b/>
+          <w:bCs/>
           <w:sz w:val="24"/>
           <w:szCs w:val="24"/>
           <w:lang w:val="en-US"/>
         </w:rPr>
-        <w:t xml:space="preserve"> </w:t>
-      </w:r>
-      <w:proofErr w:type="spellStart"/>
-      <w:r>
-        <w:rPr>
+        <w:t>ökoszisztémák</w:t>
+      </w:r>
+      <w:proofErr w:type="spellEnd"/>
+      <w:r>
+        <w:rPr>
+          <w:b/>
+          <w:bCs/>
           <w:sz w:val="24"/>
           <w:szCs w:val="24"/>
           <w:lang w:val="en-US"/>
         </w:rPr>
-        <w:t>akvárium</w:t>
-      </w:r>
-      <w:proofErr w:type="spellEnd"/>
-      <w:r>
-        <w:rPr>
+        <w:t xml:space="preserve"> </w:t>
+      </w:r>
+      <w:proofErr w:type="spellStart"/>
+      <w:r>
+        <w:rPr>
+          <w:b/>
+          <w:bCs/>
           <w:sz w:val="24"/>
           <w:szCs w:val="24"/>
           <w:lang w:val="en-US"/>
         </w:rPr>
-        <w:t xml:space="preserve"> </w:t>
-      </w:r>
-      <w:proofErr w:type="spellStart"/>
-      <w:r>
-        <w:rPr>
+        <w:t>paramétereinek</w:t>
+      </w:r>
+      <w:proofErr w:type="spellEnd"/>
+      <w:r>
+        <w:rPr>
+          <w:b/>
+          <w:bCs/>
           <w:sz w:val="24"/>
           <w:szCs w:val="24"/>
           <w:lang w:val="en-US"/>
         </w:rPr>
-        <w:t>távvezérlés</w:t>
-      </w:r>
-      <w:proofErr w:type="spellEnd"/>
-      <w:r>
-        <w:rPr>
+        <w:t xml:space="preserve"> </w:t>
+      </w:r>
+      <w:proofErr w:type="spellStart"/>
+      <w:r>
+        <w:rPr>
+          <w:b/>
+          <w:bCs/>
           <w:sz w:val="24"/>
           <w:szCs w:val="24"/>
           <w:lang w:val="en-US"/>
         </w:rPr>
-        <w:t xml:space="preserve"> </w:t>
-      </w:r>
-      <w:proofErr w:type="spellStart"/>
-      <w:r>
-        <w:rPr>
+        <w:t>automatizált</w:t>
+      </w:r>
+      <w:proofErr w:type="spellEnd"/>
+      <w:r>
+        <w:rPr>
+          <w:b/>
+          <w:bCs/>
           <w:sz w:val="24"/>
           <w:szCs w:val="24"/>
           <w:lang w:val="en-US"/>
         </w:rPr>
-        <w:t>és</w:t>
-      </w:r>
-      <w:proofErr w:type="spellEnd"/>
-      <w:r>
-        <w:rPr>
+        <w:t xml:space="preserve"> </w:t>
+      </w:r>
+      <w:proofErr w:type="spellStart"/>
+      <w:r>
+        <w:rPr>
+          <w:b/>
+          <w:bCs/>
           <w:sz w:val="24"/>
           <w:szCs w:val="24"/>
           <w:lang w:val="en-US"/>
         </w:rPr>
-        <w:t xml:space="preserve"> </w:t>
-      </w:r>
-      <w:proofErr w:type="spellStart"/>
-      <w:r>
-        <w:rPr>
+        <w:t>szabályozása</w:t>
+      </w:r>
+      <w:proofErr w:type="spellEnd"/>
+      <w:r>
+        <w:rPr>
+          <w:b/>
+          <w:bCs/>
           <w:sz w:val="24"/>
           <w:szCs w:val="24"/>
           <w:lang w:val="en-US"/>
         </w:rPr>
-        <w:t>felügyelet</w:t>
+        <w:t xml:space="preserve"> </w:t>
+      </w:r>
+      <w:proofErr w:type="spellStart"/>
+      <w:r>
+        <w:rPr>
+          <w:b/>
+          <w:bCs/>
+          <w:sz w:val="24"/>
+          <w:szCs w:val="24"/>
+          <w:lang w:val="en-US"/>
+        </w:rPr>
+        <w:t>és</w:t>
+      </w:r>
+      <w:proofErr w:type="spellEnd"/>
+      <w:r>
+        <w:rPr>
+          <w:b/>
+          <w:bCs/>
+          <w:sz w:val="24"/>
+          <w:szCs w:val="24"/>
+          <w:lang w:val="en-US"/>
+        </w:rPr>
+        <w:t xml:space="preserve"> </w:t>
+      </w:r>
+      <w:proofErr w:type="spellStart"/>
+      <w:r>
+        <w:rPr>
+          <w:b/>
+          <w:bCs/>
+          <w:sz w:val="24"/>
+          <w:szCs w:val="24"/>
+          <w:lang w:val="en-US"/>
+        </w:rPr>
+        <w:t>távfelügyelete</w:t>
       </w:r>
       <w:proofErr w:type="spellEnd"/>
     </w:p>

</xml_diff>